<commit_message>
1.85: Updated calculator links in the BIAB checklists, and but them on the top of the page.
</commit_message>
<xml_diff>
--- a/files/BIAB_Checklist.docx
+++ b/files/BIAB_Checklist.docx
@@ -1,6 +1,6 @@
 
 <file path=word/document.xml><?xml version="1.0" encoding="utf-8"?>
-<w:document xmlns:wpc="http://schemas.microsoft.com/office/word/2010/wordprocessingCanvas" xmlns:mc="http://schemas.openxmlformats.org/markup-compatibility/2006" xmlns:o="urn:schemas-microsoft-com:office:office" xmlns:r="http://schemas.openxmlformats.org/officeDocument/2006/relationships" xmlns:m="http://schemas.openxmlformats.org/officeDocument/2006/math" xmlns:v="urn:schemas-microsoft-com:vml" xmlns:wp14="http://schemas.microsoft.com/office/word/2010/wordprocessingDrawing" xmlns:wp="http://schemas.openxmlformats.org/drawingml/2006/wordprocessingDrawing" xmlns:w10="urn:schemas-microsoft-com:office:word" xmlns:w="http://schemas.openxmlformats.org/wordprocessingml/2006/main" xmlns:w14="http://schemas.microsoft.com/office/word/2010/wordml" xmlns:w15="http://schemas.microsoft.com/office/word/2012/wordml" xmlns:wpg="http://schemas.microsoft.com/office/word/2010/wordprocessingGroup" xmlns:wpi="http://schemas.microsoft.com/office/word/2010/wordprocessingInk" xmlns:wne="http://schemas.microsoft.com/office/word/2006/wordml" xmlns:wps="http://schemas.microsoft.com/office/word/2010/wordprocessingShape" mc:Ignorable="w14 w15 wp14">
+<w:document xmlns:wpc="http://schemas.microsoft.com/office/word/2010/wordprocessingCanvas" xmlns:cx="http://schemas.microsoft.com/office/drawing/2014/chartex" xmlns:cx1="http://schemas.microsoft.com/office/drawing/2015/9/8/chartex" xmlns:cx2="http://schemas.microsoft.com/office/drawing/2015/10/21/chartex" xmlns:cx3="http://schemas.microsoft.com/office/drawing/2016/5/9/chartex" xmlns:cx4="http://schemas.microsoft.com/office/drawing/2016/5/10/chartex" xmlns:cx5="http://schemas.microsoft.com/office/drawing/2016/5/11/chartex" xmlns:cx6="http://schemas.microsoft.com/office/drawing/2016/5/12/chartex" xmlns:cx7="http://schemas.microsoft.com/office/drawing/2016/5/13/chartex" xmlns:cx8="http://schemas.microsoft.com/office/drawing/2016/5/14/chartex" xmlns:mc="http://schemas.openxmlformats.org/markup-compatibility/2006" xmlns:aink="http://schemas.microsoft.com/office/drawing/2016/ink" xmlns:am3d="http://schemas.microsoft.com/office/drawing/2017/model3d" xmlns:o="urn:schemas-microsoft-com:office:office" xmlns:r="http://schemas.openxmlformats.org/officeDocument/2006/relationships" xmlns:m="http://schemas.openxmlformats.org/officeDocument/2006/math" xmlns:v="urn:schemas-microsoft-com:vml" xmlns:wp14="http://schemas.microsoft.com/office/word/2010/wordprocessingDrawing" xmlns:wp="http://schemas.openxmlformats.org/drawingml/2006/wordprocessingDrawing" xmlns:w10="urn:schemas-microsoft-com:office:word" xmlns:w="http://schemas.openxmlformats.org/wordprocessingml/2006/main" xmlns:w14="http://schemas.microsoft.com/office/word/2010/wordml" xmlns:w15="http://schemas.microsoft.com/office/word/2012/wordml" xmlns:w16cex="http://schemas.microsoft.com/office/word/2018/wordml/cex" xmlns:w16cid="http://schemas.microsoft.com/office/word/2016/wordml/cid" xmlns:w16="http://schemas.microsoft.com/office/word/2018/wordml" xmlns:w16se="http://schemas.microsoft.com/office/word/2015/wordml/symex" xmlns:wpg="http://schemas.microsoft.com/office/word/2010/wordprocessingGroup" xmlns:wpi="http://schemas.microsoft.com/office/word/2010/wordprocessingInk" xmlns:wne="http://schemas.microsoft.com/office/word/2006/wordml" xmlns:wps="http://schemas.microsoft.com/office/word/2010/wordprocessingShape" mc:Ignorable="w14 w15 w16se w16cid w16 w16cex wp14">
   <w:body>
     <w:p>
       <w:pPr>
@@ -256,23 +256,7 @@
                 <w:rFonts w:ascii="Helvetica LT Std" w:hAnsi="Helvetica LT Std"/>
                 <w:lang w:val="en-GB"/>
               </w:rPr>
-              <w:t xml:space="preserve">, </w:t>
-            </w:r>
-            <w:proofErr w:type="gramStart"/>
-            <w:r>
-              <w:rPr>
-                <w:rFonts w:ascii="Helvetica LT Std" w:hAnsi="Helvetica LT Std"/>
-                <w:lang w:val="en-GB"/>
-              </w:rPr>
-              <w:t>wort</w:t>
-            </w:r>
-            <w:proofErr w:type="gramEnd"/>
-            <w:r>
-              <w:rPr>
-                <w:rFonts w:ascii="Helvetica LT Std" w:hAnsi="Helvetica LT Std"/>
-                <w:lang w:val="en-GB"/>
-              </w:rPr>
-              <w:t xml:space="preserve"> chiller</w:t>
+              <w:t>, wort chiller</w:t>
             </w:r>
             <w:r>
               <w:rPr>
@@ -1440,12 +1424,16 @@
               <w:ind w:left="720"/>
               <w:rPr>
                 <w:rFonts w:ascii="Helvetica LT Std" w:hAnsi="Helvetica LT Std"/>
-                <w:lang w:val="en-GB"/>
-              </w:rPr>
-            </w:pPr>
-            <w:r>
-              <w:rPr>
-                <w:rFonts w:ascii="Helvetica LT Std" w:hAnsi="Helvetica LT Std"/>
+                <w:sz w:val="20"/>
+                <w:szCs w:val="20"/>
+                <w:lang w:val="en-GB"/>
+              </w:rPr>
+            </w:pPr>
+            <w:r>
+              <w:rPr>
+                <w:rFonts w:ascii="Helvetica LT Std" w:hAnsi="Helvetica LT Std"/>
+                <w:sz w:val="20"/>
+                <w:szCs w:val="20"/>
                 <w:lang w:val="en-GB"/>
               </w:rPr>
               <w:t>Sanitize a container with a lid</w:t>
@@ -1453,6 +1441,8 @@
             <w:r>
               <w:rPr>
                 <w:rFonts w:ascii="Helvetica LT Std" w:hAnsi="Helvetica LT Std"/>
+                <w:sz w:val="20"/>
+                <w:szCs w:val="20"/>
                 <w:lang w:val="en-GB"/>
               </w:rPr>
               <w:t>.</w:t>
@@ -1529,12 +1519,16 @@
               <w:ind w:left="720"/>
               <w:rPr>
                 <w:rFonts w:ascii="Helvetica LT Std" w:hAnsi="Helvetica LT Std"/>
-                <w:lang w:val="en-GB"/>
-              </w:rPr>
-            </w:pPr>
-            <w:r>
-              <w:rPr>
-                <w:rFonts w:ascii="Helvetica LT Std" w:hAnsi="Helvetica LT Std"/>
+                <w:sz w:val="20"/>
+                <w:szCs w:val="20"/>
+                <w:lang w:val="en-GB"/>
+              </w:rPr>
+            </w:pPr>
+            <w:r>
+              <w:rPr>
+                <w:rFonts w:ascii="Helvetica LT Std" w:hAnsi="Helvetica LT Std"/>
+                <w:sz w:val="20"/>
+                <w:szCs w:val="20"/>
                 <w:lang w:val="en-GB"/>
               </w:rPr>
               <w:t xml:space="preserve">Boil about 2 dl/7 </w:t>
@@ -1542,6 +1536,8 @@
             <w:r>
               <w:rPr>
                 <w:rFonts w:ascii="Helvetica LT Std" w:hAnsi="Helvetica LT Std"/>
+                <w:sz w:val="20"/>
+                <w:szCs w:val="20"/>
                 <w:lang w:val="en-GB"/>
               </w:rPr>
               <w:t>oz.</w:t>
@@ -1549,6 +1545,8 @@
             <w:r>
               <w:rPr>
                 <w:rFonts w:ascii="Helvetica LT Std" w:hAnsi="Helvetica LT Std"/>
+                <w:sz w:val="20"/>
+                <w:szCs w:val="20"/>
                 <w:lang w:val="en-GB"/>
               </w:rPr>
               <w:t xml:space="preserve">, add to </w:t>
@@ -1556,6 +1554,8 @@
             <w:r>
               <w:rPr>
                 <w:rFonts w:ascii="Helvetica LT Std" w:hAnsi="Helvetica LT Std"/>
+                <w:sz w:val="20"/>
+                <w:szCs w:val="20"/>
                 <w:lang w:val="en-GB"/>
               </w:rPr>
               <w:t xml:space="preserve">the </w:t>
@@ -1563,40 +1563,33 @@
             <w:r>
               <w:rPr>
                 <w:rFonts w:ascii="Helvetica LT Std" w:hAnsi="Helvetica LT Std"/>
+                <w:sz w:val="20"/>
+                <w:szCs w:val="20"/>
                 <w:lang w:val="en-GB"/>
               </w:rPr>
               <w:t>container and cool down to 30-35</w:t>
             </w:r>
             <w:r>
-              <w:t xml:space="preserve"> </w:t>
-            </w:r>
-            <w:r>
-              <w:t>°</w:t>
-            </w:r>
-            <w:r>
-              <w:rPr>
-                <w:rFonts w:ascii="Helvetica LT Std" w:hAnsi="Helvetica LT Std"/>
-                <w:lang w:val="en-GB"/>
-              </w:rPr>
-              <w:t xml:space="preserve">C / 85-95 </w:t>
-            </w:r>
-            <w:r>
-              <w:rPr>
-                <w:rFonts w:ascii="Helvetica LT Std" w:hAnsi="Helvetica LT Std"/>
-                <w:lang w:val="en-GB"/>
-              </w:rPr>
-              <w:t>°</w:t>
-            </w:r>
-            <w:r>
-              <w:rPr>
-                <w:rFonts w:ascii="Helvetica LT Std" w:hAnsi="Helvetica LT Std"/>
-                <w:lang w:val="en-GB"/>
-              </w:rPr>
-              <w:t>F</w:t>
-            </w:r>
-            <w:r>
-              <w:rPr>
-                <w:rFonts w:ascii="Helvetica LT Std" w:hAnsi="Helvetica LT Std"/>
+              <w:rPr>
+                <w:sz w:val="20"/>
+                <w:szCs w:val="20"/>
+              </w:rPr>
+              <w:t xml:space="preserve"> °</w:t>
+            </w:r>
+            <w:r>
+              <w:rPr>
+                <w:rFonts w:ascii="Helvetica LT Std" w:hAnsi="Helvetica LT Std"/>
+                <w:sz w:val="20"/>
+                <w:szCs w:val="20"/>
+                <w:lang w:val="en-GB"/>
+              </w:rPr>
+              <w:t>C / 85-95 °F</w:t>
+            </w:r>
+            <w:r>
+              <w:rPr>
+                <w:rFonts w:ascii="Helvetica LT Std" w:hAnsi="Helvetica LT Std"/>
+                <w:sz w:val="20"/>
+                <w:szCs w:val="20"/>
                 <w:lang w:val="en-GB"/>
               </w:rPr>
               <w:t>.</w:t>
@@ -1673,12 +1666,16 @@
               <w:ind w:left="720"/>
               <w:rPr>
                 <w:rFonts w:ascii="Helvetica LT Std" w:hAnsi="Helvetica LT Std"/>
-                <w:lang w:val="en-GB"/>
-              </w:rPr>
-            </w:pPr>
-            <w:r>
-              <w:rPr>
-                <w:rFonts w:ascii="Helvetica LT Std" w:hAnsi="Helvetica LT Std"/>
+                <w:sz w:val="20"/>
+                <w:szCs w:val="20"/>
+                <w:lang w:val="en-GB"/>
+              </w:rPr>
+            </w:pPr>
+            <w:r>
+              <w:rPr>
+                <w:rFonts w:ascii="Helvetica LT Std" w:hAnsi="Helvetica LT Std"/>
+                <w:sz w:val="20"/>
+                <w:szCs w:val="20"/>
                 <w:lang w:val="en-GB"/>
               </w:rPr>
               <w:t>Sprinkle the yeast on top of the water and put on the lid</w:t>
@@ -1686,6 +1683,8 @@
             <w:r>
               <w:rPr>
                 <w:rFonts w:ascii="Helvetica LT Std" w:hAnsi="Helvetica LT Std"/>
+                <w:sz w:val="20"/>
+                <w:szCs w:val="20"/>
                 <w:lang w:val="en-GB"/>
               </w:rPr>
               <w:t>.</w:t>
@@ -1725,7 +1724,7 @@
       </w:tr>
       <w:tr>
         <w:trPr>
-          <w:trHeight w:val="737"/>
+          <w:trHeight w:val="648"/>
         </w:trPr>
         <w:tc>
           <w:tcPr>
@@ -1764,12 +1763,16 @@
               <w:ind w:left="720"/>
               <w:rPr>
                 <w:rFonts w:ascii="Helvetica LT Std" w:hAnsi="Helvetica LT Std"/>
-                <w:lang w:val="en-GB"/>
-              </w:rPr>
-            </w:pPr>
-            <w:r>
-              <w:rPr>
-                <w:rFonts w:ascii="Helvetica LT Std" w:hAnsi="Helvetica LT Std"/>
+                <w:sz w:val="20"/>
+                <w:szCs w:val="20"/>
+                <w:lang w:val="en-GB"/>
+              </w:rPr>
+            </w:pPr>
+            <w:r>
+              <w:rPr>
+                <w:rFonts w:ascii="Helvetica LT Std" w:hAnsi="Helvetica LT Std"/>
+                <w:sz w:val="20"/>
+                <w:szCs w:val="20"/>
                 <w:lang w:val="en-GB"/>
               </w:rPr>
               <w:t>After 15 minutes: Spin/shake the container to mix in the yeast. It’s best to use the rehydrated yeast within 30 minutes.</w:t>
@@ -2504,7 +2507,21 @@
                 <w:rFonts w:ascii="Helvetica LT Std" w:hAnsi="Helvetica LT Std"/>
                 <w:lang w:val="en-GB"/>
               </w:rPr>
-              <w:t xml:space="preserve">C or use </w:t>
+              <w:t>C or use</w:t>
+            </w:r>
+            <w:r>
+              <w:rPr>
+                <w:rFonts w:ascii="Helvetica LT Std" w:hAnsi="Helvetica LT Std"/>
+                <w:lang w:val="en-GB"/>
+              </w:rPr>
+              <w:t xml:space="preserve"> the</w:t>
+            </w:r>
+            <w:r>
+              <w:rPr>
+                <w:rFonts w:ascii="Helvetica LT Std" w:hAnsi="Helvetica LT Std"/>
+                <w:lang w:val="en-GB"/>
+              </w:rPr>
+              <w:t xml:space="preserve"> </w:t>
             </w:r>
             <w:hyperlink r:id="rId4" w:anchor="StrikeTemp" w:history="1">
               <w:r>
@@ -2513,18 +2530,8 @@
                   <w:rFonts w:ascii="Helvetica LT Std" w:hAnsi="Helvetica LT Std"/>
                   <w:lang w:val="en-GB"/>
                 </w:rPr>
-                <w:t>homebrewcalc.com/#</w:t>
+                <w:t>calculator</w:t>
               </w:r>
-              <w:proofErr w:type="spellStart"/>
-              <w:r>
-                <w:rPr>
-                  <w:rStyle w:val="Hyperlink"/>
-                  <w:rFonts w:ascii="Helvetica LT Std" w:hAnsi="Helvetica LT Std"/>
-                  <w:lang w:val="en-GB"/>
-                </w:rPr>
-                <w:t>StrikeTemp</w:t>
-              </w:r>
-              <w:proofErr w:type="spellEnd"/>
             </w:hyperlink>
             <w:r>
               <w:rPr>
@@ -3140,18 +3147,8 @@
                   <w:rFonts w:ascii="Helvetica LT Std" w:hAnsi="Helvetica LT Std"/>
                   <w:lang w:val="en-GB"/>
                 </w:rPr>
-                <w:t>homebrewcalc.com/#</w:t>
+                <w:t>Calculator</w:t>
               </w:r>
-              <w:proofErr w:type="spellStart"/>
-              <w:r>
-                <w:rPr>
-                  <w:rStyle w:val="Hyperlink"/>
-                  <w:rFonts w:ascii="Helvetica LT Std" w:hAnsi="Helvetica LT Std"/>
-                  <w:lang w:val="en-GB"/>
-                </w:rPr>
-                <w:t>HydroTemp</w:t>
-              </w:r>
-              <w:proofErr w:type="spellEnd"/>
             </w:hyperlink>
             <w:r>
               <w:rPr>
@@ -3658,6 +3655,13 @@
                 <w:rFonts w:ascii="Helvetica LT Std" w:hAnsi="Helvetica LT Std"/>
                 <w:lang w:val="en-GB"/>
               </w:rPr>
+              <w:t xml:space="preserve"> spice</w:t>
+            </w:r>
+            <w:r>
+              <w:rPr>
+                <w:rFonts w:ascii="Helvetica LT Std" w:hAnsi="Helvetica LT Std"/>
+                <w:lang w:val="en-GB"/>
+              </w:rPr>
               <w:t xml:space="preserve"> </w:t>
             </w:r>
             <w:r>
@@ -3665,20 +3669,6 @@
                 <w:rFonts w:ascii="Helvetica LT Std" w:hAnsi="Helvetica LT Std"/>
                 <w:lang w:val="en-GB"/>
               </w:rPr>
-              <w:t>spice</w:t>
-            </w:r>
-            <w:r>
-              <w:rPr>
-                <w:rFonts w:ascii="Helvetica LT Std" w:hAnsi="Helvetica LT Std"/>
-                <w:lang w:val="en-GB"/>
-              </w:rPr>
-              <w:t xml:space="preserve"> </w:t>
-            </w:r>
-            <w:r>
-              <w:rPr>
-                <w:rFonts w:ascii="Helvetica LT Std" w:hAnsi="Helvetica LT Std"/>
-                <w:lang w:val="en-GB"/>
-              </w:rPr>
               <w:t xml:space="preserve">#2:                                             </w:t>
             </w:r>
             <w:r>
@@ -3686,14 +3676,7 @@
                 <w:rFonts w:ascii="Helvetica LT Std" w:hAnsi="Helvetica LT Std"/>
                 <w:lang w:val="en-GB"/>
               </w:rPr>
-              <w:t xml:space="preserve">                             </w:t>
-            </w:r>
-            <w:r>
-              <w:rPr>
-                <w:rFonts w:ascii="Helvetica LT Std" w:hAnsi="Helvetica LT Std"/>
-                <w:lang w:val="en-GB"/>
-              </w:rPr>
-              <w:t>Time</w:t>
+              <w:t xml:space="preserve">                             Time</w:t>
             </w:r>
             <w:r>
               <w:rPr>
@@ -3803,6 +3786,13 @@
                 <w:rFonts w:ascii="Helvetica LT Std" w:hAnsi="Helvetica LT Std"/>
                 <w:lang w:val="en-GB"/>
               </w:rPr>
+              <w:t xml:space="preserve"> spice</w:t>
+            </w:r>
+            <w:r>
+              <w:rPr>
+                <w:rFonts w:ascii="Helvetica LT Std" w:hAnsi="Helvetica LT Std"/>
+                <w:lang w:val="en-GB"/>
+              </w:rPr>
               <w:t xml:space="preserve"> </w:t>
             </w:r>
             <w:r>
@@ -3810,20 +3800,6 @@
                 <w:rFonts w:ascii="Helvetica LT Std" w:hAnsi="Helvetica LT Std"/>
                 <w:lang w:val="en-GB"/>
               </w:rPr>
-              <w:t>spice</w:t>
-            </w:r>
-            <w:r>
-              <w:rPr>
-                <w:rFonts w:ascii="Helvetica LT Std" w:hAnsi="Helvetica LT Std"/>
-                <w:lang w:val="en-GB"/>
-              </w:rPr>
-              <w:t xml:space="preserve"> </w:t>
-            </w:r>
-            <w:r>
-              <w:rPr>
-                <w:rFonts w:ascii="Helvetica LT Std" w:hAnsi="Helvetica LT Std"/>
-                <w:lang w:val="en-GB"/>
-              </w:rPr>
               <w:t xml:space="preserve">#3:                                             </w:t>
             </w:r>
             <w:r>
@@ -3831,14 +3807,7 @@
                 <w:rFonts w:ascii="Helvetica LT Std" w:hAnsi="Helvetica LT Std"/>
                 <w:lang w:val="en-GB"/>
               </w:rPr>
-              <w:t xml:space="preserve">                             </w:t>
-            </w:r>
-            <w:r>
-              <w:rPr>
-                <w:rFonts w:ascii="Helvetica LT Std" w:hAnsi="Helvetica LT Std"/>
-                <w:lang w:val="en-GB"/>
-              </w:rPr>
-              <w:t>Time</w:t>
+              <w:t xml:space="preserve">                             Time</w:t>
             </w:r>
             <w:r>
               <w:rPr>
@@ -3927,7 +3896,21 @@
                 <w:rFonts w:ascii="Helvetica LT Std" w:hAnsi="Helvetica LT Std"/>
                 <w:lang w:val="en-GB"/>
               </w:rPr>
-              <w:t>Hops</w:t>
+              <w:t xml:space="preserve">Hops </w:t>
+            </w:r>
+            <w:r>
+              <w:rPr>
+                <w:rFonts w:ascii="Helvetica LT Std" w:hAnsi="Helvetica LT Std"/>
+                <w:lang w:val="en-GB"/>
+              </w:rPr>
+              <w:t>/</w:t>
+            </w:r>
+            <w:r>
+              <w:rPr>
+                <w:rFonts w:ascii="Helvetica LT Std" w:hAnsi="Helvetica LT Std"/>
+                <w:lang w:val="en-GB"/>
+              </w:rPr>
+              <w:t xml:space="preserve"> spice</w:t>
             </w:r>
             <w:r>
               <w:rPr>
@@ -3941,34 +3924,6 @@
                 <w:rFonts w:ascii="Helvetica LT Std" w:hAnsi="Helvetica LT Std"/>
                 <w:lang w:val="en-GB"/>
               </w:rPr>
-              <w:t>/</w:t>
-            </w:r>
-            <w:r>
-              <w:rPr>
-                <w:rFonts w:ascii="Helvetica LT Std" w:hAnsi="Helvetica LT Std"/>
-                <w:lang w:val="en-GB"/>
-              </w:rPr>
-              <w:t xml:space="preserve"> </w:t>
-            </w:r>
-            <w:r>
-              <w:rPr>
-                <w:rFonts w:ascii="Helvetica LT Std" w:hAnsi="Helvetica LT Std"/>
-                <w:lang w:val="en-GB"/>
-              </w:rPr>
-              <w:t>spice</w:t>
-            </w:r>
-            <w:r>
-              <w:rPr>
-                <w:rFonts w:ascii="Helvetica LT Std" w:hAnsi="Helvetica LT Std"/>
-                <w:lang w:val="en-GB"/>
-              </w:rPr>
-              <w:t xml:space="preserve"> </w:t>
-            </w:r>
-            <w:r>
-              <w:rPr>
-                <w:rFonts w:ascii="Helvetica LT Std" w:hAnsi="Helvetica LT Std"/>
-                <w:lang w:val="en-GB"/>
-              </w:rPr>
               <w:t xml:space="preserve">#4:                                             </w:t>
             </w:r>
             <w:r>
@@ -3976,14 +3931,7 @@
                 <w:rFonts w:ascii="Helvetica LT Std" w:hAnsi="Helvetica LT Std"/>
                 <w:lang w:val="en-GB"/>
               </w:rPr>
-              <w:t xml:space="preserve">                             </w:t>
-            </w:r>
-            <w:r>
-              <w:rPr>
-                <w:rFonts w:ascii="Helvetica LT Std" w:hAnsi="Helvetica LT Std"/>
-                <w:lang w:val="en-GB"/>
-              </w:rPr>
-              <w:t>Time</w:t>
+              <w:t xml:space="preserve">                             Time</w:t>
             </w:r>
             <w:r>
               <w:rPr>
@@ -4072,7 +4020,21 @@
                 <w:rFonts w:ascii="Helvetica LT Std" w:hAnsi="Helvetica LT Std"/>
                 <w:lang w:val="en-GB"/>
               </w:rPr>
-              <w:t>Hops</w:t>
+              <w:t xml:space="preserve">Hops </w:t>
+            </w:r>
+            <w:r>
+              <w:rPr>
+                <w:rFonts w:ascii="Helvetica LT Std" w:hAnsi="Helvetica LT Std"/>
+                <w:lang w:val="en-GB"/>
+              </w:rPr>
+              <w:t>/</w:t>
+            </w:r>
+            <w:r>
+              <w:rPr>
+                <w:rFonts w:ascii="Helvetica LT Std" w:hAnsi="Helvetica LT Std"/>
+                <w:lang w:val="en-GB"/>
+              </w:rPr>
+              <w:t xml:space="preserve"> spice</w:t>
             </w:r>
             <w:r>
               <w:rPr>
@@ -4086,34 +4048,6 @@
                 <w:rFonts w:ascii="Helvetica LT Std" w:hAnsi="Helvetica LT Std"/>
                 <w:lang w:val="en-GB"/>
               </w:rPr>
-              <w:t>/</w:t>
-            </w:r>
-            <w:r>
-              <w:rPr>
-                <w:rFonts w:ascii="Helvetica LT Std" w:hAnsi="Helvetica LT Std"/>
-                <w:lang w:val="en-GB"/>
-              </w:rPr>
-              <w:t xml:space="preserve"> </w:t>
-            </w:r>
-            <w:r>
-              <w:rPr>
-                <w:rFonts w:ascii="Helvetica LT Std" w:hAnsi="Helvetica LT Std"/>
-                <w:lang w:val="en-GB"/>
-              </w:rPr>
-              <w:t>spice</w:t>
-            </w:r>
-            <w:r>
-              <w:rPr>
-                <w:rFonts w:ascii="Helvetica LT Std" w:hAnsi="Helvetica LT Std"/>
-                <w:lang w:val="en-GB"/>
-              </w:rPr>
-              <w:t xml:space="preserve"> </w:t>
-            </w:r>
-            <w:r>
-              <w:rPr>
-                <w:rFonts w:ascii="Helvetica LT Std" w:hAnsi="Helvetica LT Std"/>
-                <w:lang w:val="en-GB"/>
-              </w:rPr>
               <w:t xml:space="preserve">#5:                                             </w:t>
             </w:r>
             <w:r>
@@ -4121,14 +4055,7 @@
                 <w:rFonts w:ascii="Helvetica LT Std" w:hAnsi="Helvetica LT Std"/>
                 <w:lang w:val="en-GB"/>
               </w:rPr>
-              <w:t xml:space="preserve">                             </w:t>
-            </w:r>
-            <w:r>
-              <w:rPr>
-                <w:rFonts w:ascii="Helvetica LT Std" w:hAnsi="Helvetica LT Std"/>
-                <w:lang w:val="en-GB"/>
-              </w:rPr>
-              <w:t>Time</w:t>
+              <w:t xml:space="preserve">                             Time</w:t>
             </w:r>
             <w:r>
               <w:rPr>
@@ -4430,8 +4357,6 @@
               </w:rPr>
               <w:t>F.</w:t>
             </w:r>
-            <w:bookmarkStart w:id="0" w:name="_GoBack"/>
-            <w:bookmarkEnd w:id="0"/>
           </w:p>
         </w:tc>
         <w:tc>
@@ -5251,7 +5176,15 @@
           <w:sz w:val="12"/>
           <w:lang w:val="en-GB"/>
         </w:rPr>
-        <w:t>To get the latest version of this checklist, please visit http://homebrewcalc.com</w:t>
+        <w:t xml:space="preserve">To get the latest version of this checklist, please visit </w:t>
+      </w:r>
+      <w:r>
+        <w:rPr>
+          <w:rFonts w:ascii="Helvetica LT Std" w:hAnsi="Helvetica LT Std"/>
+          <w:sz w:val="12"/>
+          <w:lang w:val="en-GB"/>
+        </w:rPr>
+        <w:t>https://eithe.github.io/Homebrewcalc</w:t>
       </w:r>
     </w:p>
     <w:sectPr>
@@ -5265,7 +5198,7 @@
 </file>
 
 <file path=word/styles.xml><?xml version="1.0" encoding="utf-8"?>
-<w:styles xmlns:mc="http://schemas.openxmlformats.org/markup-compatibility/2006" xmlns:r="http://schemas.openxmlformats.org/officeDocument/2006/relationships" xmlns:w="http://schemas.openxmlformats.org/wordprocessingml/2006/main" xmlns:w14="http://schemas.microsoft.com/office/word/2010/wordml" xmlns:w15="http://schemas.microsoft.com/office/word/2012/wordml" mc:Ignorable="w14 w15">
+<w:styles xmlns:mc="http://schemas.openxmlformats.org/markup-compatibility/2006" xmlns:r="http://schemas.openxmlformats.org/officeDocument/2006/relationships" xmlns:w="http://schemas.openxmlformats.org/wordprocessingml/2006/main" xmlns:w14="http://schemas.microsoft.com/office/word/2010/wordml" xmlns:w15="http://schemas.microsoft.com/office/word/2012/wordml" xmlns:w16cex="http://schemas.microsoft.com/office/word/2018/wordml/cex" xmlns:w16cid="http://schemas.microsoft.com/office/word/2016/wordml/cid" xmlns:w16="http://schemas.microsoft.com/office/word/2018/wordml" xmlns:w16se="http://schemas.microsoft.com/office/word/2015/wordml/symex" mc:Ignorable="w14 w15 w16se w16cid w16 w16cex">
   <w:docDefaults>
     <w:rPrDefault>
       <w:rPr>
@@ -5275,7 +5208,7 @@
     </w:rPrDefault>
     <w:pPrDefault/>
   </w:docDefaults>
-  <w:latentStyles w:defLockedState="0" w:defUIPriority="99" w:defSemiHidden="0" w:defUnhideWhenUsed="0" w:defQFormat="0" w:count="371">
+  <w:latentStyles w:defLockedState="0" w:defUIPriority="99" w:defSemiHidden="0" w:defUnhideWhenUsed="0" w:defQFormat="0" w:count="376">
     <w:lsdException w:name="Normal" w:uiPriority="0" w:qFormat="1"/>
     <w:lsdException w:name="heading 1" w:uiPriority="9" w:qFormat="1"/>
     <w:lsdException w:name="heading 2" w:semiHidden="1" w:uiPriority="9" w:unhideWhenUsed="1" w:qFormat="1"/>
@@ -5647,6 +5580,11 @@
     <w:lsdException w:name="List Table 5 Dark Accent 6" w:uiPriority="50"/>
     <w:lsdException w:name="List Table 6 Colorful Accent 6" w:uiPriority="51"/>
     <w:lsdException w:name="List Table 7 Colorful Accent 6" w:uiPriority="52"/>
+    <w:lsdException w:name="Mention" w:semiHidden="1" w:unhideWhenUsed="1"/>
+    <w:lsdException w:name="Smart Hyperlink" w:semiHidden="1" w:unhideWhenUsed="1"/>
+    <w:lsdException w:name="Hashtag" w:semiHidden="1" w:unhideWhenUsed="1"/>
+    <w:lsdException w:name="Unresolved Mention" w:semiHidden="1" w:unhideWhenUsed="1"/>
+    <w:lsdException w:name="Smart Link" w:semiHidden="1" w:unhideWhenUsed="1"/>
   </w:latentStyles>
   <w:style w:type="paragraph" w:default="1" w:styleId="Normal">
     <w:name w:val="Normal"/>

</xml_diff>